<commit_message>
Added P02 ProductShop Solution
</commit_message>
<xml_diff>
--- a/Entity Framework Core/09.XML PROCESSING/10. DB-Advanced-XML-Processing-Exercises.docx
+++ b/Entity Framework Core/09.XML PROCESSING/10. DB-Advanced-XML-Processing-Exercises.docx
@@ -6934,6 +6934,12 @@
       <w:r>
         <w:t>.</w:t>
       </w:r>
+      <w:r>
+        <w:t xml:space="preserve"> </w:t>
+      </w:r>
+      <w:r>
+        <w:t>Take top 10 records.</w:t>
+      </w:r>
     </w:p>
     <w:bookmarkEnd w:id="40"/>
     <w:bookmarkEnd w:id="41"/>
@@ -9929,7 +9935,15 @@
         <w:t>supplierId</w:t>
       </w:r>
       <w:r>
-        <w:t xml:space="preserve"> doesn’t exists, skip the record.</w:t>
+        <w:t xml:space="preserve"> doesn’t </w:t>
+      </w:r>
+      <w:proofErr w:type="gramStart"/>
+      <w:r>
+        <w:t>exists</w:t>
+      </w:r>
+      <w:proofErr w:type="gramEnd"/>
+      <w:r>
+        <w:t>, skip the record.</w:t>
       </w:r>
     </w:p>
     <w:p>
@@ -10277,7 +10291,21 @@
         <w:rPr>
           <w:lang w:val="en-GB"/>
         </w:rPr>
-        <w:t xml:space="preserve"> If the part id doesn’t exists, skip the </w:t>
+        <w:t xml:space="preserve"> If the part id doesn’t </w:t>
+      </w:r>
+      <w:proofErr w:type="gramStart"/>
+      <w:r>
+        <w:rPr>
+          <w:lang w:val="en-GB"/>
+        </w:rPr>
+        <w:t>exists</w:t>
+      </w:r>
+      <w:proofErr w:type="gramEnd"/>
+      <w:r>
+        <w:rPr>
+          <w:lang w:val="en-GB"/>
+        </w:rPr>
+        <w:t xml:space="preserve">, skip the </w:t>
       </w:r>
       <w:r>
         <w:rPr>
@@ -10939,7 +10967,21 @@
         <w:rPr>
           <w:lang w:val="en-GB"/>
         </w:rPr>
-        <w:t xml:space="preserve"> If car doesn’t exists, skip whole entity.</w:t>
+        <w:t xml:space="preserve"> If car doesn’t </w:t>
+      </w:r>
+      <w:proofErr w:type="gramStart"/>
+      <w:r>
+        <w:rPr>
+          <w:lang w:val="en-GB"/>
+        </w:rPr>
+        <w:t>exists</w:t>
+      </w:r>
+      <w:proofErr w:type="gramEnd"/>
+      <w:r>
+        <w:rPr>
+          <w:lang w:val="en-GB"/>
+        </w:rPr>
+        <w:t>, skip whole entity.</w:t>
       </w:r>
     </w:p>
     <w:p>
@@ -17022,14 +17064,25 @@
               </w:rPr>
               <w:t>"</w:t>
             </w:r>
-            <w:r>
-              <w:rPr>
-                <w:rFonts w:ascii="Consolas" w:hAnsi="Consolas" w:cs="Consolas"/>
-                <w:color w:val="0000FF"/>
-                <w:sz w:val="20"/>
-                <w:szCs w:val="20"/>
-              </w:rPr>
-              <w:t>Taina Achenbach</w:t>
+            <w:proofErr w:type="spellStart"/>
+            <w:r>
+              <w:rPr>
+                <w:rFonts w:ascii="Consolas" w:hAnsi="Consolas" w:cs="Consolas"/>
+                <w:color w:val="0000FF"/>
+                <w:sz w:val="20"/>
+                <w:szCs w:val="20"/>
+              </w:rPr>
+              <w:t>Taina</w:t>
+            </w:r>
+            <w:proofErr w:type="spellEnd"/>
+            <w:r>
+              <w:rPr>
+                <w:rFonts w:ascii="Consolas" w:hAnsi="Consolas" w:cs="Consolas"/>
+                <w:color w:val="0000FF"/>
+                <w:sz w:val="20"/>
+                <w:szCs w:val="20"/>
+              </w:rPr>
+              <w:t xml:space="preserve"> Achenbach</w:t>
             </w:r>
             <w:r>
               <w:rPr>
@@ -17246,6 +17299,7 @@
               </w:rPr>
               <w:t>"</w:t>
             </w:r>
+            <w:proofErr w:type="spellStart"/>
             <w:r>
               <w:rPr>
                 <w:rFonts w:ascii="Consolas" w:hAnsi="Consolas" w:cs="Consolas"/>
@@ -17264,6 +17318,7 @@
               </w:rPr>
               <w:t>ohnette</w:t>
             </w:r>
+            <w:proofErr w:type="spellEnd"/>
             <w:r>
               <w:rPr>
                 <w:rFonts w:ascii="Consolas" w:hAnsi="Consolas" w:cs="Consolas"/>
@@ -17273,6 +17328,7 @@
               </w:rPr>
               <w:t xml:space="preserve"> </w:t>
             </w:r>
+            <w:proofErr w:type="spellStart"/>
             <w:r>
               <w:rPr>
                 <w:rFonts w:ascii="Consolas" w:hAnsi="Consolas" w:cs="Consolas"/>
@@ -17282,6 +17338,7 @@
               </w:rPr>
               <w:t>Derryberry</w:t>
             </w:r>
+            <w:proofErr w:type="spellEnd"/>
             <w:r>
               <w:rPr>
                 <w:rFonts w:ascii="Consolas" w:hAnsi="Consolas" w:cs="Consolas"/>
@@ -17502,8 +17559,19 @@
                 <w:sz w:val="20"/>
                 <w:szCs w:val="20"/>
               </w:rPr>
-              <w:t>Jimmy Grossi</w:t>
-            </w:r>
+              <w:t xml:space="preserve">Jimmy </w:t>
+            </w:r>
+            <w:proofErr w:type="spellStart"/>
+            <w:r>
+              <w:rPr>
+                <w:rFonts w:ascii="Consolas" w:hAnsi="Consolas" w:cs="Consolas"/>
+                <w:color w:val="0000FF"/>
+                <w:sz w:val="20"/>
+                <w:szCs w:val="20"/>
+              </w:rPr>
+              <w:t>Grossi</w:t>
+            </w:r>
+            <w:proofErr w:type="spellEnd"/>
             <w:r>
               <w:rPr>
                 <w:rFonts w:ascii="Consolas" w:hAnsi="Consolas" w:cs="Consolas"/>
@@ -19046,7 +19114,7 @@
                   <a:blip r:embed="rId1" cstate="print">
                     <a:extLst>
                       <a:ext uri="{28A0092B-C50C-407E-A947-70E740481C1C}">
-                        <a14:useLocalDpi xmlns:a14="http://schemas.microsoft.com/office/drawing/2010/main" xmlns:wps="http://schemas.microsoft.com/office/word/2010/wordprocessingShape" xmlns:wpi="http://schemas.microsoft.com/office/word/2010/wordprocessingInk" xmlns:wpg="http://schemas.microsoft.com/office/word/2010/wordprocessingGroup" xmlns:w16se="http://schemas.microsoft.com/office/word/2015/wordml/symex" xmlns:w15="http://schemas.microsoft.com/office/word/2012/wordml" xmlns:w14="http://schemas.microsoft.com/office/word/2010/wordml" xmlns:w="http://schemas.openxmlformats.org/wordprocessingml/2006/main" xmlns:w10="urn:schemas-microsoft-com:office:word" xmlns:wp14="http://schemas.microsoft.com/office/word/2010/wordprocessingDrawing" xmlns:v="urn:schemas-microsoft-com:vml" xmlns:o="urn:schemas-microsoft-com:office:office" xmlns:mc="http://schemas.openxmlformats.org/markup-compatibility/2006" xmlns:cx1="http://schemas.microsoft.com/office/drawing/2015/9/8/chartex" xmlns:cx="http://schemas.microsoft.com/office/drawing/2014/chartex" xmlns:wpc="http://schemas.microsoft.com/office/word/2010/wordprocessingCanvas" xmlns="" val="0"/>
+                        <a14:useLocalDpi xmlns="" xmlns:wpc="http://schemas.microsoft.com/office/word/2010/wordprocessingCanvas" xmlns:cx="http://schemas.microsoft.com/office/drawing/2014/chartex" xmlns:cx1="http://schemas.microsoft.com/office/drawing/2015/9/8/chartex" xmlns:mc="http://schemas.openxmlformats.org/markup-compatibility/2006" xmlns:o="urn:schemas-microsoft-com:office:office" xmlns:v="urn:schemas-microsoft-com:vml" xmlns:wp14="http://schemas.microsoft.com/office/word/2010/wordprocessingDrawing" xmlns:w10="urn:schemas-microsoft-com:office:word" xmlns:w="http://schemas.openxmlformats.org/wordprocessingml/2006/main" xmlns:w14="http://schemas.microsoft.com/office/word/2010/wordml" xmlns:w15="http://schemas.microsoft.com/office/word/2012/wordml" xmlns:w16se="http://schemas.microsoft.com/office/word/2015/wordml/symex" xmlns:wpg="http://schemas.microsoft.com/office/word/2010/wordprocessingGroup" xmlns:wpi="http://schemas.microsoft.com/office/word/2010/wordprocessingInk" xmlns:wps="http://schemas.microsoft.com/office/word/2010/wordprocessingShape" xmlns:a14="http://schemas.microsoft.com/office/drawing/2010/main" val="0"/>
                       </a:ext>
                     </a:extLst>
                   </a:blip>
@@ -19176,7 +19244,7 @@
                               <a:blip r:embed="rId4" cstate="print">
                                 <a:extLst>
                                   <a:ext uri="{28A0092B-C50C-407E-A947-70E740481C1C}">
-                                    <a14:useLocalDpi xmlns:a14="http://schemas.microsoft.com/office/drawing/2010/main" xmlns:wps="http://schemas.microsoft.com/office/word/2010/wordprocessingShape" xmlns:wpi="http://schemas.microsoft.com/office/word/2010/wordprocessingInk" xmlns:wpg="http://schemas.microsoft.com/office/word/2010/wordprocessingGroup" xmlns:w16se="http://schemas.microsoft.com/office/word/2015/wordml/symex" xmlns:w15="http://schemas.microsoft.com/office/word/2012/wordml" xmlns:w14="http://schemas.microsoft.com/office/word/2010/wordml" xmlns:w="http://schemas.openxmlformats.org/wordprocessingml/2006/main" xmlns:w10="urn:schemas-microsoft-com:office:word" xmlns:wp14="http://schemas.microsoft.com/office/word/2010/wordprocessingDrawing" xmlns:v="urn:schemas-microsoft-com:vml" xmlns:o="urn:schemas-microsoft-com:office:office" xmlns:mc="http://schemas.openxmlformats.org/markup-compatibility/2006" xmlns:cx1="http://schemas.microsoft.com/office/drawing/2015/9/8/chartex" xmlns:cx="http://schemas.microsoft.com/office/drawing/2014/chartex" xmlns:wpc="http://schemas.microsoft.com/office/word/2010/wordprocessingCanvas" xmlns="" val="0"/>
+                                    <a14:useLocalDpi xmlns="" xmlns:wpc="http://schemas.microsoft.com/office/word/2010/wordprocessingCanvas" xmlns:cx="http://schemas.microsoft.com/office/drawing/2014/chartex" xmlns:cx1="http://schemas.microsoft.com/office/drawing/2015/9/8/chartex" xmlns:mc="http://schemas.openxmlformats.org/markup-compatibility/2006" xmlns:o="urn:schemas-microsoft-com:office:office" xmlns:v="urn:schemas-microsoft-com:vml" xmlns:wp14="http://schemas.microsoft.com/office/word/2010/wordprocessingDrawing" xmlns:w10="urn:schemas-microsoft-com:office:word" xmlns:w="http://schemas.openxmlformats.org/wordprocessingml/2006/main" xmlns:w14="http://schemas.microsoft.com/office/word/2010/wordml" xmlns:w15="http://schemas.microsoft.com/office/word/2012/wordml" xmlns:w16se="http://schemas.microsoft.com/office/word/2015/wordml/symex" xmlns:wpg="http://schemas.microsoft.com/office/word/2010/wordprocessingGroup" xmlns:wpi="http://schemas.microsoft.com/office/word/2010/wordprocessingInk" xmlns:wps="http://schemas.microsoft.com/office/word/2010/wordprocessingShape" xmlns:a14="http://schemas.microsoft.com/office/drawing/2010/main" val="0"/>
                                   </a:ext>
                                 </a:extLst>
                               </a:blip>
@@ -19240,7 +19308,7 @@
                               <a:blip r:embed="rId5" cstate="print">
                                 <a:extLst>
                                   <a:ext uri="{28A0092B-C50C-407E-A947-70E740481C1C}">
-                                    <a14:useLocalDpi xmlns:a14="http://schemas.microsoft.com/office/drawing/2010/main" xmlns:wps="http://schemas.microsoft.com/office/word/2010/wordprocessingShape" xmlns:wpi="http://schemas.microsoft.com/office/word/2010/wordprocessingInk" xmlns:wpg="http://schemas.microsoft.com/office/word/2010/wordprocessingGroup" xmlns:w16se="http://schemas.microsoft.com/office/word/2015/wordml/symex" xmlns:w15="http://schemas.microsoft.com/office/word/2012/wordml" xmlns:w14="http://schemas.microsoft.com/office/word/2010/wordml" xmlns:w="http://schemas.openxmlformats.org/wordprocessingml/2006/main" xmlns:w10="urn:schemas-microsoft-com:office:word" xmlns:wp14="http://schemas.microsoft.com/office/word/2010/wordprocessingDrawing" xmlns:v="urn:schemas-microsoft-com:vml" xmlns:o="urn:schemas-microsoft-com:office:office" xmlns:mc="http://schemas.openxmlformats.org/markup-compatibility/2006" xmlns:cx1="http://schemas.microsoft.com/office/drawing/2015/9/8/chartex" xmlns:cx="http://schemas.microsoft.com/office/drawing/2014/chartex" xmlns:wpc="http://schemas.microsoft.com/office/word/2010/wordprocessingCanvas" xmlns="" val="0"/>
+                                    <a14:useLocalDpi xmlns="" xmlns:wpc="http://schemas.microsoft.com/office/word/2010/wordprocessingCanvas" xmlns:cx="http://schemas.microsoft.com/office/drawing/2014/chartex" xmlns:cx1="http://schemas.microsoft.com/office/drawing/2015/9/8/chartex" xmlns:mc="http://schemas.openxmlformats.org/markup-compatibility/2006" xmlns:o="urn:schemas-microsoft-com:office:office" xmlns:v="urn:schemas-microsoft-com:vml" xmlns:wp14="http://schemas.microsoft.com/office/word/2010/wordprocessingDrawing" xmlns:w10="urn:schemas-microsoft-com:office:word" xmlns:w="http://schemas.openxmlformats.org/wordprocessingml/2006/main" xmlns:w14="http://schemas.microsoft.com/office/word/2010/wordml" xmlns:w15="http://schemas.microsoft.com/office/word/2012/wordml" xmlns:w16se="http://schemas.microsoft.com/office/word/2015/wordml/symex" xmlns:wpg="http://schemas.microsoft.com/office/word/2010/wordprocessingGroup" xmlns:wpi="http://schemas.microsoft.com/office/word/2010/wordprocessingInk" xmlns:wps="http://schemas.microsoft.com/office/word/2010/wordprocessingShape" xmlns:a14="http://schemas.microsoft.com/office/drawing/2010/main" val="0"/>
                                   </a:ext>
                                 </a:extLst>
                               </a:blip>
@@ -19295,7 +19363,7 @@
                               <a:blip r:embed="rId6" cstate="print">
                                 <a:extLst>
                                   <a:ext uri="{28A0092B-C50C-407E-A947-70E740481C1C}">
-                                    <a14:useLocalDpi xmlns:a14="http://schemas.microsoft.com/office/drawing/2010/main" xmlns:wps="http://schemas.microsoft.com/office/word/2010/wordprocessingShape" xmlns:wpi="http://schemas.microsoft.com/office/word/2010/wordprocessingInk" xmlns:wpg="http://schemas.microsoft.com/office/word/2010/wordprocessingGroup" xmlns:w16se="http://schemas.microsoft.com/office/word/2015/wordml/symex" xmlns:w15="http://schemas.microsoft.com/office/word/2012/wordml" xmlns:w14="http://schemas.microsoft.com/office/word/2010/wordml" xmlns:w="http://schemas.openxmlformats.org/wordprocessingml/2006/main" xmlns:w10="urn:schemas-microsoft-com:office:word" xmlns:wp14="http://schemas.microsoft.com/office/word/2010/wordprocessingDrawing" xmlns:v="urn:schemas-microsoft-com:vml" xmlns:o="urn:schemas-microsoft-com:office:office" xmlns:mc="http://schemas.openxmlformats.org/markup-compatibility/2006" xmlns:cx1="http://schemas.microsoft.com/office/drawing/2015/9/8/chartex" xmlns:cx="http://schemas.microsoft.com/office/drawing/2014/chartex" xmlns:wpc="http://schemas.microsoft.com/office/word/2010/wordprocessingCanvas" xmlns="" val="0"/>
+                                    <a14:useLocalDpi xmlns="" xmlns:wpc="http://schemas.microsoft.com/office/word/2010/wordprocessingCanvas" xmlns:cx="http://schemas.microsoft.com/office/drawing/2014/chartex" xmlns:cx1="http://schemas.microsoft.com/office/drawing/2015/9/8/chartex" xmlns:mc="http://schemas.openxmlformats.org/markup-compatibility/2006" xmlns:o="urn:schemas-microsoft-com:office:office" xmlns:v="urn:schemas-microsoft-com:vml" xmlns:wp14="http://schemas.microsoft.com/office/word/2010/wordprocessingDrawing" xmlns:w10="urn:schemas-microsoft-com:office:word" xmlns:w="http://schemas.openxmlformats.org/wordprocessingml/2006/main" xmlns:w14="http://schemas.microsoft.com/office/word/2010/wordml" xmlns:w15="http://schemas.microsoft.com/office/word/2012/wordml" xmlns:w16se="http://schemas.microsoft.com/office/word/2015/wordml/symex" xmlns:wpg="http://schemas.microsoft.com/office/word/2010/wordprocessingGroup" xmlns:wpi="http://schemas.microsoft.com/office/word/2010/wordprocessingInk" xmlns:wps="http://schemas.microsoft.com/office/word/2010/wordprocessingShape" xmlns:a14="http://schemas.microsoft.com/office/drawing/2010/main" val="0"/>
                                   </a:ext>
                                 </a:extLst>
                               </a:blip>
@@ -19349,7 +19417,7 @@
                               <a:blip r:embed="rId7" cstate="print">
                                 <a:extLst>
                                   <a:ext uri="{28A0092B-C50C-407E-A947-70E740481C1C}">
-                                    <a14:useLocalDpi xmlns:a14="http://schemas.microsoft.com/office/drawing/2010/main" xmlns:wps="http://schemas.microsoft.com/office/word/2010/wordprocessingShape" xmlns:wpi="http://schemas.microsoft.com/office/word/2010/wordprocessingInk" xmlns:wpg="http://schemas.microsoft.com/office/word/2010/wordprocessingGroup" xmlns:w16se="http://schemas.microsoft.com/office/word/2015/wordml/symex" xmlns:w15="http://schemas.microsoft.com/office/word/2012/wordml" xmlns:w14="http://schemas.microsoft.com/office/word/2010/wordml" xmlns:w="http://schemas.openxmlformats.org/wordprocessingml/2006/main" xmlns:w10="urn:schemas-microsoft-com:office:word" xmlns:wp14="http://schemas.microsoft.com/office/word/2010/wordprocessingDrawing" xmlns:v="urn:schemas-microsoft-com:vml" xmlns:o="urn:schemas-microsoft-com:office:office" xmlns:mc="http://schemas.openxmlformats.org/markup-compatibility/2006" xmlns:cx1="http://schemas.microsoft.com/office/drawing/2015/9/8/chartex" xmlns:cx="http://schemas.microsoft.com/office/drawing/2014/chartex" xmlns:wpc="http://schemas.microsoft.com/office/word/2010/wordprocessingCanvas" xmlns="" val="0"/>
+                                    <a14:useLocalDpi xmlns="" xmlns:wpc="http://schemas.microsoft.com/office/word/2010/wordprocessingCanvas" xmlns:cx="http://schemas.microsoft.com/office/drawing/2014/chartex" xmlns:cx1="http://schemas.microsoft.com/office/drawing/2015/9/8/chartex" xmlns:mc="http://schemas.openxmlformats.org/markup-compatibility/2006" xmlns:o="urn:schemas-microsoft-com:office:office" xmlns:v="urn:schemas-microsoft-com:vml" xmlns:wp14="http://schemas.microsoft.com/office/word/2010/wordprocessingDrawing" xmlns:w10="urn:schemas-microsoft-com:office:word" xmlns:w="http://schemas.openxmlformats.org/wordprocessingml/2006/main" xmlns:w14="http://schemas.microsoft.com/office/word/2010/wordml" xmlns:w15="http://schemas.microsoft.com/office/word/2012/wordml" xmlns:w16se="http://schemas.microsoft.com/office/word/2015/wordml/symex" xmlns:wpg="http://schemas.microsoft.com/office/word/2010/wordprocessingGroup" xmlns:wpi="http://schemas.microsoft.com/office/word/2010/wordprocessingInk" xmlns:wps="http://schemas.microsoft.com/office/word/2010/wordprocessingShape" xmlns:a14="http://schemas.microsoft.com/office/drawing/2010/main" val="0"/>
                                   </a:ext>
                                 </a:extLst>
                               </a:blip>
@@ -19403,7 +19471,7 @@
                               <a:blip r:embed="rId8" cstate="print">
                                 <a:extLst>
                                   <a:ext uri="{28A0092B-C50C-407E-A947-70E740481C1C}">
-                                    <a14:useLocalDpi xmlns:a14="http://schemas.microsoft.com/office/drawing/2010/main" xmlns:wps="http://schemas.microsoft.com/office/word/2010/wordprocessingShape" xmlns:wpi="http://schemas.microsoft.com/office/word/2010/wordprocessingInk" xmlns:wpg="http://schemas.microsoft.com/office/word/2010/wordprocessingGroup" xmlns:w16se="http://schemas.microsoft.com/office/word/2015/wordml/symex" xmlns:w15="http://schemas.microsoft.com/office/word/2012/wordml" xmlns:w14="http://schemas.microsoft.com/office/word/2010/wordml" xmlns:w="http://schemas.openxmlformats.org/wordprocessingml/2006/main" xmlns:w10="urn:schemas-microsoft-com:office:word" xmlns:wp14="http://schemas.microsoft.com/office/word/2010/wordprocessingDrawing" xmlns:v="urn:schemas-microsoft-com:vml" xmlns:o="urn:schemas-microsoft-com:office:office" xmlns:mc="http://schemas.openxmlformats.org/markup-compatibility/2006" xmlns:cx1="http://schemas.microsoft.com/office/drawing/2015/9/8/chartex" xmlns:cx="http://schemas.microsoft.com/office/drawing/2014/chartex" xmlns:wpc="http://schemas.microsoft.com/office/word/2010/wordprocessingCanvas" xmlns="" val="0"/>
+                                    <a14:useLocalDpi xmlns="" xmlns:wpc="http://schemas.microsoft.com/office/word/2010/wordprocessingCanvas" xmlns:cx="http://schemas.microsoft.com/office/drawing/2014/chartex" xmlns:cx1="http://schemas.microsoft.com/office/drawing/2015/9/8/chartex" xmlns:mc="http://schemas.openxmlformats.org/markup-compatibility/2006" xmlns:o="urn:schemas-microsoft-com:office:office" xmlns:v="urn:schemas-microsoft-com:vml" xmlns:wp14="http://schemas.microsoft.com/office/word/2010/wordprocessingDrawing" xmlns:w10="urn:schemas-microsoft-com:office:word" xmlns:w="http://schemas.openxmlformats.org/wordprocessingml/2006/main" xmlns:w14="http://schemas.microsoft.com/office/word/2010/wordml" xmlns:w15="http://schemas.microsoft.com/office/word/2012/wordml" xmlns:w16se="http://schemas.microsoft.com/office/word/2015/wordml/symex" xmlns:wpg="http://schemas.microsoft.com/office/word/2010/wordprocessingGroup" xmlns:wpi="http://schemas.microsoft.com/office/word/2010/wordprocessingInk" xmlns:wps="http://schemas.microsoft.com/office/word/2010/wordprocessingShape" xmlns:a14="http://schemas.microsoft.com/office/drawing/2010/main" val="0"/>
                                   </a:ext>
                                 </a:extLst>
                               </a:blip>
@@ -19459,7 +19527,7 @@
                               <a:blip r:embed="rId9" cstate="print">
                                 <a:extLst>
                                   <a:ext uri="{28A0092B-C50C-407E-A947-70E740481C1C}">
-                                    <a14:useLocalDpi xmlns:a14="http://schemas.microsoft.com/office/drawing/2010/main" xmlns:wps="http://schemas.microsoft.com/office/word/2010/wordprocessingShape" xmlns:wpi="http://schemas.microsoft.com/office/word/2010/wordprocessingInk" xmlns:wpg="http://schemas.microsoft.com/office/word/2010/wordprocessingGroup" xmlns:w16se="http://schemas.microsoft.com/office/word/2015/wordml/symex" xmlns:w15="http://schemas.microsoft.com/office/word/2012/wordml" xmlns:w14="http://schemas.microsoft.com/office/word/2010/wordml" xmlns:w="http://schemas.openxmlformats.org/wordprocessingml/2006/main" xmlns:w10="urn:schemas-microsoft-com:office:word" xmlns:wp14="http://schemas.microsoft.com/office/word/2010/wordprocessingDrawing" xmlns:v="urn:schemas-microsoft-com:vml" xmlns:o="urn:schemas-microsoft-com:office:office" xmlns:mc="http://schemas.openxmlformats.org/markup-compatibility/2006" xmlns:cx1="http://schemas.microsoft.com/office/drawing/2015/9/8/chartex" xmlns:cx="http://schemas.microsoft.com/office/drawing/2014/chartex" xmlns:wpc="http://schemas.microsoft.com/office/word/2010/wordprocessingCanvas" xmlns="" val="0"/>
+                                    <a14:useLocalDpi xmlns="" xmlns:wpc="http://schemas.microsoft.com/office/word/2010/wordprocessingCanvas" xmlns:cx="http://schemas.microsoft.com/office/drawing/2014/chartex" xmlns:cx1="http://schemas.microsoft.com/office/drawing/2015/9/8/chartex" xmlns:mc="http://schemas.openxmlformats.org/markup-compatibility/2006" xmlns:o="urn:schemas-microsoft-com:office:office" xmlns:v="urn:schemas-microsoft-com:vml" xmlns:wp14="http://schemas.microsoft.com/office/word/2010/wordprocessingDrawing" xmlns:w10="urn:schemas-microsoft-com:office:word" xmlns:w="http://schemas.openxmlformats.org/wordprocessingml/2006/main" xmlns:w14="http://schemas.microsoft.com/office/word/2010/wordml" xmlns:w15="http://schemas.microsoft.com/office/word/2012/wordml" xmlns:w16se="http://schemas.microsoft.com/office/word/2015/wordml/symex" xmlns:wpg="http://schemas.microsoft.com/office/word/2010/wordprocessingGroup" xmlns:wpi="http://schemas.microsoft.com/office/word/2010/wordprocessingInk" xmlns:wps="http://schemas.microsoft.com/office/word/2010/wordprocessingShape" xmlns:a14="http://schemas.microsoft.com/office/drawing/2010/main" val="0"/>
                                   </a:ext>
                                 </a:extLst>
                               </a:blip>
@@ -19515,7 +19583,7 @@
                               <a:blip r:embed="rId10" cstate="print">
                                 <a:extLst>
                                   <a:ext uri="{28A0092B-C50C-407E-A947-70E740481C1C}">
-                                    <a14:useLocalDpi xmlns:a14="http://schemas.microsoft.com/office/drawing/2010/main" xmlns:wps="http://schemas.microsoft.com/office/word/2010/wordprocessingShape" xmlns:wpi="http://schemas.microsoft.com/office/word/2010/wordprocessingInk" xmlns:wpg="http://schemas.microsoft.com/office/word/2010/wordprocessingGroup" xmlns:w16se="http://schemas.microsoft.com/office/word/2015/wordml/symex" xmlns:w15="http://schemas.microsoft.com/office/word/2012/wordml" xmlns:w14="http://schemas.microsoft.com/office/word/2010/wordml" xmlns:w="http://schemas.openxmlformats.org/wordprocessingml/2006/main" xmlns:w10="urn:schemas-microsoft-com:office:word" xmlns:wp14="http://schemas.microsoft.com/office/word/2010/wordprocessingDrawing" xmlns:v="urn:schemas-microsoft-com:vml" xmlns:o="urn:schemas-microsoft-com:office:office" xmlns:mc="http://schemas.openxmlformats.org/markup-compatibility/2006" xmlns:cx1="http://schemas.microsoft.com/office/drawing/2015/9/8/chartex" xmlns:cx="http://schemas.microsoft.com/office/drawing/2014/chartex" xmlns:wpc="http://schemas.microsoft.com/office/word/2010/wordprocessingCanvas" xmlns="" val="0"/>
+                                    <a14:useLocalDpi xmlns="" xmlns:wpc="http://schemas.microsoft.com/office/word/2010/wordprocessingCanvas" xmlns:cx="http://schemas.microsoft.com/office/drawing/2014/chartex" xmlns:cx1="http://schemas.microsoft.com/office/drawing/2015/9/8/chartex" xmlns:mc="http://schemas.openxmlformats.org/markup-compatibility/2006" xmlns:o="urn:schemas-microsoft-com:office:office" xmlns:v="urn:schemas-microsoft-com:vml" xmlns:wp14="http://schemas.microsoft.com/office/word/2010/wordprocessingDrawing" xmlns:w10="urn:schemas-microsoft-com:office:word" xmlns:w="http://schemas.openxmlformats.org/wordprocessingml/2006/main" xmlns:w14="http://schemas.microsoft.com/office/word/2010/wordml" xmlns:w15="http://schemas.microsoft.com/office/word/2012/wordml" xmlns:w16se="http://schemas.microsoft.com/office/word/2015/wordml/symex" xmlns:wpg="http://schemas.microsoft.com/office/word/2010/wordprocessingGroup" xmlns:wpi="http://schemas.microsoft.com/office/word/2010/wordprocessingInk" xmlns:wps="http://schemas.microsoft.com/office/word/2010/wordprocessingShape" xmlns:a14="http://schemas.microsoft.com/office/drawing/2010/main" val="0"/>
                                   </a:ext>
                                 </a:extLst>
                               </a:blip>
@@ -19571,7 +19639,7 @@
                               <a:blip r:embed="rId11" cstate="print">
                                 <a:extLst>
                                   <a:ext uri="{28A0092B-C50C-407E-A947-70E740481C1C}">
-                                    <a14:useLocalDpi xmlns:a14="http://schemas.microsoft.com/office/drawing/2010/main" xmlns:wps="http://schemas.microsoft.com/office/word/2010/wordprocessingShape" xmlns:wpi="http://schemas.microsoft.com/office/word/2010/wordprocessingInk" xmlns:wpg="http://schemas.microsoft.com/office/word/2010/wordprocessingGroup" xmlns:w16se="http://schemas.microsoft.com/office/word/2015/wordml/symex" xmlns:w15="http://schemas.microsoft.com/office/word/2012/wordml" xmlns:w14="http://schemas.microsoft.com/office/word/2010/wordml" xmlns:w="http://schemas.openxmlformats.org/wordprocessingml/2006/main" xmlns:w10="urn:schemas-microsoft-com:office:word" xmlns:wp14="http://schemas.microsoft.com/office/word/2010/wordprocessingDrawing" xmlns:v="urn:schemas-microsoft-com:vml" xmlns:o="urn:schemas-microsoft-com:office:office" xmlns:mc="http://schemas.openxmlformats.org/markup-compatibility/2006" xmlns:cx1="http://schemas.microsoft.com/office/drawing/2015/9/8/chartex" xmlns:cx="http://schemas.microsoft.com/office/drawing/2014/chartex" xmlns:wpc="http://schemas.microsoft.com/office/word/2010/wordprocessingCanvas" xmlns="" val="0"/>
+                                    <a14:useLocalDpi xmlns="" xmlns:wpc="http://schemas.microsoft.com/office/word/2010/wordprocessingCanvas" xmlns:cx="http://schemas.microsoft.com/office/drawing/2014/chartex" xmlns:cx1="http://schemas.microsoft.com/office/drawing/2015/9/8/chartex" xmlns:mc="http://schemas.openxmlformats.org/markup-compatibility/2006" xmlns:o="urn:schemas-microsoft-com:office:office" xmlns:v="urn:schemas-microsoft-com:vml" xmlns:wp14="http://schemas.microsoft.com/office/word/2010/wordprocessingDrawing" xmlns:w10="urn:schemas-microsoft-com:office:word" xmlns:w="http://schemas.openxmlformats.org/wordprocessingml/2006/main" xmlns:w14="http://schemas.microsoft.com/office/word/2010/wordml" xmlns:w15="http://schemas.microsoft.com/office/word/2012/wordml" xmlns:w16se="http://schemas.microsoft.com/office/word/2015/wordml/symex" xmlns:wpg="http://schemas.microsoft.com/office/word/2010/wordprocessingGroup" xmlns:wpi="http://schemas.microsoft.com/office/word/2010/wordprocessingInk" xmlns:wps="http://schemas.microsoft.com/office/word/2010/wordprocessingShape" xmlns:a14="http://schemas.microsoft.com/office/drawing/2010/main" val="0"/>
                                   </a:ext>
                                 </a:extLst>
                               </a:blip>
@@ -19625,7 +19693,7 @@
                               <a:blip r:embed="rId12" cstate="print">
                                 <a:extLst>
                                   <a:ext uri="{28A0092B-C50C-407E-A947-70E740481C1C}">
-                                    <a14:useLocalDpi xmlns:a14="http://schemas.microsoft.com/office/drawing/2010/main" xmlns:wps="http://schemas.microsoft.com/office/word/2010/wordprocessingShape" xmlns:wpi="http://schemas.microsoft.com/office/word/2010/wordprocessingInk" xmlns:wpg="http://schemas.microsoft.com/office/word/2010/wordprocessingGroup" xmlns:w16se="http://schemas.microsoft.com/office/word/2015/wordml/symex" xmlns:w15="http://schemas.microsoft.com/office/word/2012/wordml" xmlns:w14="http://schemas.microsoft.com/office/word/2010/wordml" xmlns:w="http://schemas.openxmlformats.org/wordprocessingml/2006/main" xmlns:w10="urn:schemas-microsoft-com:office:word" xmlns:wp14="http://schemas.microsoft.com/office/word/2010/wordprocessingDrawing" xmlns:v="urn:schemas-microsoft-com:vml" xmlns:o="urn:schemas-microsoft-com:office:office" xmlns:mc="http://schemas.openxmlformats.org/markup-compatibility/2006" xmlns:cx1="http://schemas.microsoft.com/office/drawing/2015/9/8/chartex" xmlns:cx="http://schemas.microsoft.com/office/drawing/2014/chartex" xmlns:wpc="http://schemas.microsoft.com/office/word/2010/wordprocessingCanvas" xmlns="" val="0"/>
+                                    <a14:useLocalDpi xmlns="" xmlns:wpc="http://schemas.microsoft.com/office/word/2010/wordprocessingCanvas" xmlns:cx="http://schemas.microsoft.com/office/drawing/2014/chartex" xmlns:cx1="http://schemas.microsoft.com/office/drawing/2015/9/8/chartex" xmlns:mc="http://schemas.openxmlformats.org/markup-compatibility/2006" xmlns:o="urn:schemas-microsoft-com:office:office" xmlns:v="urn:schemas-microsoft-com:vml" xmlns:wp14="http://schemas.microsoft.com/office/word/2010/wordprocessingDrawing" xmlns:w10="urn:schemas-microsoft-com:office:word" xmlns:w="http://schemas.openxmlformats.org/wordprocessingml/2006/main" xmlns:w14="http://schemas.microsoft.com/office/word/2010/wordml" xmlns:w15="http://schemas.microsoft.com/office/word/2012/wordml" xmlns:w16se="http://schemas.microsoft.com/office/word/2015/wordml/symex" xmlns:wpg="http://schemas.microsoft.com/office/word/2010/wordprocessingGroup" xmlns:wpi="http://schemas.microsoft.com/office/word/2010/wordprocessingInk" xmlns:wps="http://schemas.microsoft.com/office/word/2010/wordprocessingShape" xmlns:a14="http://schemas.microsoft.com/office/drawing/2010/main" val="0"/>
                                   </a:ext>
                                 </a:extLst>
                               </a:blip>
@@ -24308,7 +24376,7 @@
 </file>
 
 <file path=customXml/itemProps1.xml><?xml version="1.0" encoding="utf-8"?>
-<ds:datastoreItem xmlns:ds="http://schemas.openxmlformats.org/officeDocument/2006/customXml" ds:itemID="{5457BEB4-748C-4A29-BDCD-DD670FF58943}">
+<ds:datastoreItem xmlns:ds="http://schemas.openxmlformats.org/officeDocument/2006/customXml" ds:itemID="{7D6D506C-D138-4C0D-A1A1-4C50A3BE8CE4}">
   <ds:schemaRefs>
     <ds:schemaRef ds:uri="http://schemas.openxmlformats.org/officeDocument/2006/bibliography"/>
   </ds:schemaRefs>

</xml_diff>